<commit_message>
Nouvelles organisation, taches et format txt
</commit_message>
<xml_diff>
--- a/Doc/Organigramme.docx
+++ b/Doc/Organigramme.docx
@@ -21,7 +21,39 @@
           <w:szCs w:val="72"/>
           <w:lang w:eastAsia="fr-FR"/>
         </w:rPr>
-        <w:t>Organigramme Start-Up.</w:t>
+        <w:t>Organigramme Start-Up</w:t>
+      </w:r>
+      <w:r>
+        <w:rPr>
+          <w:noProof/>
+          <w:color w:val="000000" w:themeColor="text1"/>
+          <w:sz w:val="72"/>
+          <w:szCs w:val="72"/>
+          <w:lang w:eastAsia="fr-FR"/>
+        </w:rPr>
+        <w:t xml:space="preserve"> </w:t>
+      </w:r>
+      <w:r>
+        <w:rPr>
+          <w:noProof/>
+          <w:color w:val="000000" w:themeColor="text1"/>
+          <w:sz w:val="72"/>
+          <w:szCs w:val="72"/>
+          <w:lang w:eastAsia="fr-FR"/>
+        </w:rPr>
+        <w:t>Groom</w:t>
+      </w:r>
+      <w:bookmarkStart w:id="0" w:name="_GoBack"/>
+      <w:bookmarkEnd w:id="0"/>
+      <w:r>
+        <w:rPr>
+          <w:noProof/>
+          <w:color w:val="000000" w:themeColor="text1"/>
+          <w:sz w:val="72"/>
+          <w:szCs w:val="72"/>
+          <w:lang w:eastAsia="fr-FR"/>
+        </w:rPr>
+        <w:t>.</w:t>
       </w:r>
     </w:p>
     <w:p>
@@ -70,8 +102,6 @@
       <w:pPr>
         <w:jc w:val="center"/>
       </w:pPr>
-      <w:bookmarkStart w:id="0" w:name="_GoBack"/>
-      <w:bookmarkEnd w:id="0"/>
     </w:p>
     <w:sectPr>
       <w:pgSz w:w="16838" w:h="11906" w:orient="landscape"/>
@@ -1921,59 +1951,59 @@
     </dgm:pt>
   </dgm:ptLst>
   <dgm:cxnLst>
-    <dgm:cxn modelId="{5D7B4995-EA7A-44A0-94CB-F7A464610371}" type="presOf" srcId="{663408AB-BCEB-4968-B70C-2B195608BE3B}" destId="{B8FC759E-C657-4720-A610-CDA7BC6E8EAD}" srcOrd="0" destOrd="0" presId="urn:microsoft.com/office/officeart/2005/8/layout/hierarchy1"/>
-    <dgm:cxn modelId="{69172DE2-73BC-4336-862D-F8608C9281FD}" type="presOf" srcId="{3C56B9CF-77F5-4046-9196-54AF1BD451D3}" destId="{9087AA1F-44E4-4155-B7EC-7323B7BAC1CA}" srcOrd="0" destOrd="0" presId="urn:microsoft.com/office/officeart/2005/8/layout/hierarchy1"/>
+    <dgm:cxn modelId="{9142FB8C-40F2-4126-9AEB-A8A2506D0C89}" type="presOf" srcId="{BB818DE9-2DF9-4F4C-BBDF-500BC4F70A51}" destId="{44F6B24D-E228-488D-91C0-5A8180F9440C}" srcOrd="0" destOrd="0" presId="urn:microsoft.com/office/officeart/2005/8/layout/hierarchy1"/>
+    <dgm:cxn modelId="{41F7FF7C-93FB-43C4-A8CF-4C61EA9131AA}" type="presOf" srcId="{DE59B762-BE13-4C8D-A5D4-B10E8725CBBC}" destId="{0DE864FE-3F18-4703-BC5D-BC6F362F9F92}" srcOrd="0" destOrd="0" presId="urn:microsoft.com/office/officeart/2005/8/layout/hierarchy1"/>
     <dgm:cxn modelId="{AA09815B-EA91-4E3F-98DC-A40A7A6A64D8}" srcId="{CB405E67-E57B-4F39-A1A1-296F70CF0EA2}" destId="{83C52D8D-9BA9-435F-BD4E-A5BB26166F76}" srcOrd="2" destOrd="0" parTransId="{BB818DE9-2DF9-4F4C-BBDF-500BC4F70A51}" sibTransId="{D4A57631-CAFE-4002-9F1D-0A1F3FC2CB2B}"/>
-    <dgm:cxn modelId="{B0513755-87D0-4550-BF80-F2F0BE3DFE0F}" type="presOf" srcId="{DCC11154-19D5-477F-9C98-606256E471D7}" destId="{CEAC9508-410C-4E0A-81B6-DD1F99D8664A}" srcOrd="0" destOrd="0" presId="urn:microsoft.com/office/officeart/2005/8/layout/hierarchy1"/>
+    <dgm:cxn modelId="{1E53A5CC-6A7C-4FE0-8E6E-1689AC53ED93}" type="presOf" srcId="{A4F55C2C-2A30-4254-B4EB-1878FC7DE216}" destId="{8EEAA34B-0AD3-4EE9-94A1-70CE13F95213}" srcOrd="0" destOrd="0" presId="urn:microsoft.com/office/officeart/2005/8/layout/hierarchy1"/>
+    <dgm:cxn modelId="{4DD38713-DB7A-4508-9725-CF59CEC6B7B0}" type="presOf" srcId="{83C52D8D-9BA9-435F-BD4E-A5BB26166F76}" destId="{A727CE2A-0920-4E58-BB06-29FD7D280C8D}" srcOrd="0" destOrd="0" presId="urn:microsoft.com/office/officeart/2005/8/layout/hierarchy1"/>
+    <dgm:cxn modelId="{165F84B6-1BE9-4FE8-9A9B-BFA3E791ED81}" type="presOf" srcId="{8E7FC240-A601-402A-A1FF-57F12EFB4804}" destId="{FB801793-1C5D-4604-97F5-7D4E584BB1A2}" srcOrd="0" destOrd="0" presId="urn:microsoft.com/office/officeart/2005/8/layout/hierarchy1"/>
     <dgm:cxn modelId="{CDE746AC-486A-43B4-8AE5-0D1AAA7E0CB0}" srcId="{CB405E67-E57B-4F39-A1A1-296F70CF0EA2}" destId="{3C56B9CF-77F5-4046-9196-54AF1BD451D3}" srcOrd="1" destOrd="0" parTransId="{8E7FC240-A601-402A-A1FF-57F12EFB4804}" sibTransId="{A5F6EEFA-1FB0-46B7-AB4F-60EEEE98F96B}"/>
-    <dgm:cxn modelId="{600F6845-0FE2-4A91-BD76-559C5FD5F0F7}" type="presOf" srcId="{8E7FC240-A601-402A-A1FF-57F12EFB4804}" destId="{FB801793-1C5D-4604-97F5-7D4E584BB1A2}" srcOrd="0" destOrd="0" presId="urn:microsoft.com/office/officeart/2005/8/layout/hierarchy1"/>
-    <dgm:cxn modelId="{02BDF2E6-34DC-4D04-8411-FE949D28D50E}" type="presOf" srcId="{912F8947-F1E4-440B-8791-BCE817EE4910}" destId="{E96415B9-46A8-42A3-BD67-E9349C2A15F0}" srcOrd="0" destOrd="0" presId="urn:microsoft.com/office/officeart/2005/8/layout/hierarchy1"/>
-    <dgm:cxn modelId="{C59A3E8E-7C5C-4A9E-BDD9-3059275B8D28}" type="presOf" srcId="{CB405E67-E57B-4F39-A1A1-296F70CF0EA2}" destId="{D56772E9-6C6A-4A3B-B0F0-57AB5335FE51}" srcOrd="0" destOrd="0" presId="urn:microsoft.com/office/officeart/2005/8/layout/hierarchy1"/>
+    <dgm:cxn modelId="{DD05C076-5B2F-41E8-B68A-1BF5285686B0}" type="presOf" srcId="{CB405E67-E57B-4F39-A1A1-296F70CF0EA2}" destId="{D56772E9-6C6A-4A3B-B0F0-57AB5335FE51}" srcOrd="0" destOrd="0" presId="urn:microsoft.com/office/officeart/2005/8/layout/hierarchy1"/>
+    <dgm:cxn modelId="{87D9F67D-225B-4A16-9FFF-0A2B86F4EEA5}" type="presOf" srcId="{912F8947-F1E4-440B-8791-BCE817EE4910}" destId="{E96415B9-46A8-42A3-BD67-E9349C2A15F0}" srcOrd="0" destOrd="0" presId="urn:microsoft.com/office/officeart/2005/8/layout/hierarchy1"/>
     <dgm:cxn modelId="{EDBCF0D8-3D3A-4BE2-BF43-D7B7B97EE93E}" srcId="{663408AB-BCEB-4968-B70C-2B195608BE3B}" destId="{CB405E67-E57B-4F39-A1A1-296F70CF0EA2}" srcOrd="0" destOrd="0" parTransId="{CAB394DB-F6FD-4088-AB1E-39A7FC9EEF69}" sibTransId="{40A01558-30D1-44ED-9566-AA919A85E7BD}"/>
+    <dgm:cxn modelId="{9C05F926-3718-45D0-BEDC-92140573CB3A}" type="presOf" srcId="{3C56B9CF-77F5-4046-9196-54AF1BD451D3}" destId="{9087AA1F-44E4-4155-B7EC-7323B7BAC1CA}" srcOrd="0" destOrd="0" presId="urn:microsoft.com/office/officeart/2005/8/layout/hierarchy1"/>
     <dgm:cxn modelId="{1F5816D5-5529-479E-A9E9-F073340E0336}" srcId="{DCC11154-19D5-477F-9C98-606256E471D7}" destId="{912F8947-F1E4-440B-8791-BCE817EE4910}" srcOrd="0" destOrd="0" parTransId="{DE59B762-BE13-4C8D-A5D4-B10E8725CBBC}" sibTransId="{579425E5-F22C-49D8-A861-4D01CE063AD5}"/>
-    <dgm:cxn modelId="{8142534A-4AE5-4CC1-8E70-CFD120B9C7F4}" type="presOf" srcId="{83C52D8D-9BA9-435F-BD4E-A5BB26166F76}" destId="{A727CE2A-0920-4E58-BB06-29FD7D280C8D}" srcOrd="0" destOrd="0" presId="urn:microsoft.com/office/officeart/2005/8/layout/hierarchy1"/>
+    <dgm:cxn modelId="{A29EE6A1-8E20-4043-9C5F-36F6BD306CAB}" type="presOf" srcId="{DCC11154-19D5-477F-9C98-606256E471D7}" destId="{CEAC9508-410C-4E0A-81B6-DD1F99D8664A}" srcOrd="0" destOrd="0" presId="urn:microsoft.com/office/officeart/2005/8/layout/hierarchy1"/>
     <dgm:cxn modelId="{59416CBF-ACF2-48CB-97C2-0E0A80EDB966}" srcId="{CB405E67-E57B-4F39-A1A1-296F70CF0EA2}" destId="{DCC11154-19D5-477F-9C98-606256E471D7}" srcOrd="0" destOrd="0" parTransId="{A4F55C2C-2A30-4254-B4EB-1878FC7DE216}" sibTransId="{B07F9DAD-DDB3-4B02-A622-5B92B4E06DF4}"/>
-    <dgm:cxn modelId="{7C9813C9-6556-4664-9FC7-6369E4637819}" type="presOf" srcId="{9B7D33FD-0675-4A5F-9C8D-47D23014A6A8}" destId="{F576DDB7-3749-41C8-AE3F-7D76F6060AA4}" srcOrd="0" destOrd="0" presId="urn:microsoft.com/office/officeart/2005/8/layout/hierarchy1"/>
-    <dgm:cxn modelId="{AE89F044-393F-4A56-8B07-9D661AB66339}" type="presOf" srcId="{DE59B762-BE13-4C8D-A5D4-B10E8725CBBC}" destId="{0DE864FE-3F18-4703-BC5D-BC6F362F9F92}" srcOrd="0" destOrd="0" presId="urn:microsoft.com/office/officeart/2005/8/layout/hierarchy1"/>
+    <dgm:cxn modelId="{F377C5D1-1E65-4617-BFD7-D432E4C94C02}" type="presOf" srcId="{663408AB-BCEB-4968-B70C-2B195608BE3B}" destId="{B8FC759E-C657-4720-A610-CDA7BC6E8EAD}" srcOrd="0" destOrd="0" presId="urn:microsoft.com/office/officeart/2005/8/layout/hierarchy1"/>
+    <dgm:cxn modelId="{60E7BECA-9525-4356-8200-1BE795CC0251}" type="presOf" srcId="{8010C039-F753-45CF-BAE6-28985363E8AE}" destId="{8914AFB0-5683-4766-AEEC-8EAEDEEFB02C}" srcOrd="0" destOrd="0" presId="urn:microsoft.com/office/officeart/2005/8/layout/hierarchy1"/>
     <dgm:cxn modelId="{50921369-79BB-4601-863A-B5D4392A3345}" srcId="{DCC11154-19D5-477F-9C98-606256E471D7}" destId="{9B7D33FD-0675-4A5F-9C8D-47D23014A6A8}" srcOrd="1" destOrd="0" parTransId="{8010C039-F753-45CF-BAE6-28985363E8AE}" sibTransId="{F2F547C2-50A7-48B2-9BB5-0FB6C7C99492}"/>
-    <dgm:cxn modelId="{A9EA0657-D1A8-4AD0-A6AB-670E8D0B1C14}" type="presOf" srcId="{BB818DE9-2DF9-4F4C-BBDF-500BC4F70A51}" destId="{44F6B24D-E228-488D-91C0-5A8180F9440C}" srcOrd="0" destOrd="0" presId="urn:microsoft.com/office/officeart/2005/8/layout/hierarchy1"/>
-    <dgm:cxn modelId="{F27D22C1-588A-4C88-A2A2-D38BAFD2E7AE}" type="presOf" srcId="{A4F55C2C-2A30-4254-B4EB-1878FC7DE216}" destId="{8EEAA34B-0AD3-4EE9-94A1-70CE13F95213}" srcOrd="0" destOrd="0" presId="urn:microsoft.com/office/officeart/2005/8/layout/hierarchy1"/>
-    <dgm:cxn modelId="{C7664706-757E-434E-9096-7F008F7CA3EA}" type="presOf" srcId="{8010C039-F753-45CF-BAE6-28985363E8AE}" destId="{8914AFB0-5683-4766-AEEC-8EAEDEEFB02C}" srcOrd="0" destOrd="0" presId="urn:microsoft.com/office/officeart/2005/8/layout/hierarchy1"/>
-    <dgm:cxn modelId="{6B38B1C4-732C-4627-8162-4D48A69247F1}" type="presParOf" srcId="{B8FC759E-C657-4720-A610-CDA7BC6E8EAD}" destId="{E30C574E-D744-4690-8195-292070538869}" srcOrd="0" destOrd="0" presId="urn:microsoft.com/office/officeart/2005/8/layout/hierarchy1"/>
-    <dgm:cxn modelId="{3207C106-2A80-470A-AD69-40C4D675D935}" type="presParOf" srcId="{E30C574E-D744-4690-8195-292070538869}" destId="{83CDAD64-3F8F-4113-B971-085A020A75E7}" srcOrd="0" destOrd="0" presId="urn:microsoft.com/office/officeart/2005/8/layout/hierarchy1"/>
-    <dgm:cxn modelId="{07A8E139-E870-43B2-9268-7F6AF44DB39E}" type="presParOf" srcId="{83CDAD64-3F8F-4113-B971-085A020A75E7}" destId="{6E3B2DD7-3C0C-4207-8A49-C5FB7B99382C}" srcOrd="0" destOrd="0" presId="urn:microsoft.com/office/officeart/2005/8/layout/hierarchy1"/>
-    <dgm:cxn modelId="{50A9F925-4D33-47B3-8F44-A63B53FFA2E7}" type="presParOf" srcId="{83CDAD64-3F8F-4113-B971-085A020A75E7}" destId="{D56772E9-6C6A-4A3B-B0F0-57AB5335FE51}" srcOrd="1" destOrd="0" presId="urn:microsoft.com/office/officeart/2005/8/layout/hierarchy1"/>
-    <dgm:cxn modelId="{C9C7DC22-912E-461F-A44E-BDE25529C9EC}" type="presParOf" srcId="{E30C574E-D744-4690-8195-292070538869}" destId="{88E6D4FB-5518-47AD-95CA-97488C2355D5}" srcOrd="1" destOrd="0" presId="urn:microsoft.com/office/officeart/2005/8/layout/hierarchy1"/>
-    <dgm:cxn modelId="{DA7DCAA0-A1DD-4EDF-93BE-1CE68789630B}" type="presParOf" srcId="{88E6D4FB-5518-47AD-95CA-97488C2355D5}" destId="{8EEAA34B-0AD3-4EE9-94A1-70CE13F95213}" srcOrd="0" destOrd="0" presId="urn:microsoft.com/office/officeart/2005/8/layout/hierarchy1"/>
-    <dgm:cxn modelId="{C6F3E734-49C8-4257-A309-D91E272912A4}" type="presParOf" srcId="{88E6D4FB-5518-47AD-95CA-97488C2355D5}" destId="{6234F043-91D7-4072-8953-A2668BC10C1C}" srcOrd="1" destOrd="0" presId="urn:microsoft.com/office/officeart/2005/8/layout/hierarchy1"/>
-    <dgm:cxn modelId="{E0AED02D-E89E-4CAF-AEA6-FF458E0F9DF8}" type="presParOf" srcId="{6234F043-91D7-4072-8953-A2668BC10C1C}" destId="{1FDF8C7C-3626-470B-B526-28EC0C51C200}" srcOrd="0" destOrd="0" presId="urn:microsoft.com/office/officeart/2005/8/layout/hierarchy1"/>
-    <dgm:cxn modelId="{05938310-09BD-431D-9364-D157D87EA548}" type="presParOf" srcId="{1FDF8C7C-3626-470B-B526-28EC0C51C200}" destId="{5FFC80DF-0F5F-48EA-9FF6-D78EB9B0F42D}" srcOrd="0" destOrd="0" presId="urn:microsoft.com/office/officeart/2005/8/layout/hierarchy1"/>
-    <dgm:cxn modelId="{B76A96FB-AF9C-4277-A6EA-B17622557C37}" type="presParOf" srcId="{1FDF8C7C-3626-470B-B526-28EC0C51C200}" destId="{CEAC9508-410C-4E0A-81B6-DD1F99D8664A}" srcOrd="1" destOrd="0" presId="urn:microsoft.com/office/officeart/2005/8/layout/hierarchy1"/>
-    <dgm:cxn modelId="{3526B47E-AA08-412A-A06E-75AB0A93AAD7}" type="presParOf" srcId="{6234F043-91D7-4072-8953-A2668BC10C1C}" destId="{91C9C9A8-2FC3-40B4-B130-D770B40CC951}" srcOrd="1" destOrd="0" presId="urn:microsoft.com/office/officeart/2005/8/layout/hierarchy1"/>
-    <dgm:cxn modelId="{7A1444FF-387C-4F9D-8EE4-49B010EB631F}" type="presParOf" srcId="{91C9C9A8-2FC3-40B4-B130-D770B40CC951}" destId="{0DE864FE-3F18-4703-BC5D-BC6F362F9F92}" srcOrd="0" destOrd="0" presId="urn:microsoft.com/office/officeart/2005/8/layout/hierarchy1"/>
-    <dgm:cxn modelId="{1CC27F0E-45C6-4553-8614-A3207C997D5B}" type="presParOf" srcId="{91C9C9A8-2FC3-40B4-B130-D770B40CC951}" destId="{03AF84D7-E11F-4634-BCD3-FA125189C959}" srcOrd="1" destOrd="0" presId="urn:microsoft.com/office/officeart/2005/8/layout/hierarchy1"/>
-    <dgm:cxn modelId="{880A7EA9-4A61-40B2-B483-403D50A2C82C}" type="presParOf" srcId="{03AF84D7-E11F-4634-BCD3-FA125189C959}" destId="{735CEC12-E28F-4EDD-AF66-FB59906968C6}" srcOrd="0" destOrd="0" presId="urn:microsoft.com/office/officeart/2005/8/layout/hierarchy1"/>
-    <dgm:cxn modelId="{11DA495B-44A8-448C-B0EA-E9A64C8437F0}" type="presParOf" srcId="{735CEC12-E28F-4EDD-AF66-FB59906968C6}" destId="{BD84EFAE-9254-4D4A-B69C-401656468C36}" srcOrd="0" destOrd="0" presId="urn:microsoft.com/office/officeart/2005/8/layout/hierarchy1"/>
-    <dgm:cxn modelId="{F623F795-2D15-4B81-82E4-54332ED0FFA8}" type="presParOf" srcId="{735CEC12-E28F-4EDD-AF66-FB59906968C6}" destId="{E96415B9-46A8-42A3-BD67-E9349C2A15F0}" srcOrd="1" destOrd="0" presId="urn:microsoft.com/office/officeart/2005/8/layout/hierarchy1"/>
-    <dgm:cxn modelId="{00E97122-62F4-4C61-8E5B-47CA4B3AF24E}" type="presParOf" srcId="{03AF84D7-E11F-4634-BCD3-FA125189C959}" destId="{EA97CCDF-AA75-414B-9A31-2A11A94B4C94}" srcOrd="1" destOrd="0" presId="urn:microsoft.com/office/officeart/2005/8/layout/hierarchy1"/>
-    <dgm:cxn modelId="{9586869C-C5C7-4D6C-9A85-06977ED7A06E}" type="presParOf" srcId="{91C9C9A8-2FC3-40B4-B130-D770B40CC951}" destId="{8914AFB0-5683-4766-AEEC-8EAEDEEFB02C}" srcOrd="2" destOrd="0" presId="urn:microsoft.com/office/officeart/2005/8/layout/hierarchy1"/>
-    <dgm:cxn modelId="{A126CA2B-6590-4114-833A-733328DB802C}" type="presParOf" srcId="{91C9C9A8-2FC3-40B4-B130-D770B40CC951}" destId="{FC74C4D0-DB6F-4823-8229-BBA3B8253E34}" srcOrd="3" destOrd="0" presId="urn:microsoft.com/office/officeart/2005/8/layout/hierarchy1"/>
-    <dgm:cxn modelId="{7B2869FC-C04F-43C2-A536-0E39DD301570}" type="presParOf" srcId="{FC74C4D0-DB6F-4823-8229-BBA3B8253E34}" destId="{B841CA50-5144-40B0-8C96-B47A42480389}" srcOrd="0" destOrd="0" presId="urn:microsoft.com/office/officeart/2005/8/layout/hierarchy1"/>
-    <dgm:cxn modelId="{629470ED-EE39-4C27-9DC2-C1820B91B8BA}" type="presParOf" srcId="{B841CA50-5144-40B0-8C96-B47A42480389}" destId="{656F0A37-DD06-4F19-A32E-58FE244BBFDC}" srcOrd="0" destOrd="0" presId="urn:microsoft.com/office/officeart/2005/8/layout/hierarchy1"/>
-    <dgm:cxn modelId="{1889A711-7179-446F-9F45-18E5269E0D8D}" type="presParOf" srcId="{B841CA50-5144-40B0-8C96-B47A42480389}" destId="{F576DDB7-3749-41C8-AE3F-7D76F6060AA4}" srcOrd="1" destOrd="0" presId="urn:microsoft.com/office/officeart/2005/8/layout/hierarchy1"/>
-    <dgm:cxn modelId="{D7C0D60D-0B9F-47BB-94A2-B30BC2BEBFE7}" type="presParOf" srcId="{FC74C4D0-DB6F-4823-8229-BBA3B8253E34}" destId="{652BE2AC-E856-4773-9E58-8720BA15DFF6}" srcOrd="1" destOrd="0" presId="urn:microsoft.com/office/officeart/2005/8/layout/hierarchy1"/>
-    <dgm:cxn modelId="{8AECEFA1-B3A1-4409-9403-E5E9E6FA0A39}" type="presParOf" srcId="{88E6D4FB-5518-47AD-95CA-97488C2355D5}" destId="{FB801793-1C5D-4604-97F5-7D4E584BB1A2}" srcOrd="2" destOrd="0" presId="urn:microsoft.com/office/officeart/2005/8/layout/hierarchy1"/>
-    <dgm:cxn modelId="{48425C41-CE59-4AD6-91C2-7AD9E1943A1B}" type="presParOf" srcId="{88E6D4FB-5518-47AD-95CA-97488C2355D5}" destId="{A42997C0-17DF-47DD-84ED-C625626B2D7D}" srcOrd="3" destOrd="0" presId="urn:microsoft.com/office/officeart/2005/8/layout/hierarchy1"/>
-    <dgm:cxn modelId="{D4BC21FB-BBE0-45BB-B793-A085961D4F4E}" type="presParOf" srcId="{A42997C0-17DF-47DD-84ED-C625626B2D7D}" destId="{E4561855-7906-4BCD-8A1B-464C8D3EE7BA}" srcOrd="0" destOrd="0" presId="urn:microsoft.com/office/officeart/2005/8/layout/hierarchy1"/>
-    <dgm:cxn modelId="{F22312FF-76EC-463A-9C1C-6D6C8626F1E9}" type="presParOf" srcId="{E4561855-7906-4BCD-8A1B-464C8D3EE7BA}" destId="{9A17392E-5651-469A-B845-8BC85A034F30}" srcOrd="0" destOrd="0" presId="urn:microsoft.com/office/officeart/2005/8/layout/hierarchy1"/>
-    <dgm:cxn modelId="{FE4889ED-7EB3-4BB7-9788-B2B1361FDDF9}" type="presParOf" srcId="{E4561855-7906-4BCD-8A1B-464C8D3EE7BA}" destId="{9087AA1F-44E4-4155-B7EC-7323B7BAC1CA}" srcOrd="1" destOrd="0" presId="urn:microsoft.com/office/officeart/2005/8/layout/hierarchy1"/>
-    <dgm:cxn modelId="{843C4B98-4F00-4651-9742-4B1931882E0F}" type="presParOf" srcId="{A42997C0-17DF-47DD-84ED-C625626B2D7D}" destId="{5B988A0C-87E3-459E-BC6F-A297E2D1E4F0}" srcOrd="1" destOrd="0" presId="urn:microsoft.com/office/officeart/2005/8/layout/hierarchy1"/>
-    <dgm:cxn modelId="{DA70A57D-E34B-4AAE-A00F-173885E6FB10}" type="presParOf" srcId="{88E6D4FB-5518-47AD-95CA-97488C2355D5}" destId="{44F6B24D-E228-488D-91C0-5A8180F9440C}" srcOrd="4" destOrd="0" presId="urn:microsoft.com/office/officeart/2005/8/layout/hierarchy1"/>
-    <dgm:cxn modelId="{FBCF2062-8293-422A-B12A-2E280105B106}" type="presParOf" srcId="{88E6D4FB-5518-47AD-95CA-97488C2355D5}" destId="{F198E9C7-7EE9-4992-A649-63A3967B9B94}" srcOrd="5" destOrd="0" presId="urn:microsoft.com/office/officeart/2005/8/layout/hierarchy1"/>
-    <dgm:cxn modelId="{FB540D88-1BA5-4425-87FF-950AD6D7FA7B}" type="presParOf" srcId="{F198E9C7-7EE9-4992-A649-63A3967B9B94}" destId="{7942DDBB-CAEE-4485-9C3A-ABA6DB36FEFE}" srcOrd="0" destOrd="0" presId="urn:microsoft.com/office/officeart/2005/8/layout/hierarchy1"/>
-    <dgm:cxn modelId="{2749E867-1604-44D1-B17B-E4E7EBEF9F5D}" type="presParOf" srcId="{7942DDBB-CAEE-4485-9C3A-ABA6DB36FEFE}" destId="{7FC226FE-2E47-4001-A779-43E1738C28A3}" srcOrd="0" destOrd="0" presId="urn:microsoft.com/office/officeart/2005/8/layout/hierarchy1"/>
-    <dgm:cxn modelId="{030E2BB1-5E37-4F92-B215-2CA4A139FF4B}" type="presParOf" srcId="{7942DDBB-CAEE-4485-9C3A-ABA6DB36FEFE}" destId="{A727CE2A-0920-4E58-BB06-29FD7D280C8D}" srcOrd="1" destOrd="0" presId="urn:microsoft.com/office/officeart/2005/8/layout/hierarchy1"/>
-    <dgm:cxn modelId="{D874951B-544D-41DC-8E9A-81CECAA82DCC}" type="presParOf" srcId="{F198E9C7-7EE9-4992-A649-63A3967B9B94}" destId="{E4DF36CB-7324-41AB-B7B9-C5DE4D91FC3F}" srcOrd="1" destOrd="0" presId="urn:microsoft.com/office/officeart/2005/8/layout/hierarchy1"/>
+    <dgm:cxn modelId="{4789E4D3-3169-41F4-8E07-4F63CD81866A}" type="presOf" srcId="{9B7D33FD-0675-4A5F-9C8D-47D23014A6A8}" destId="{F576DDB7-3749-41C8-AE3F-7D76F6060AA4}" srcOrd="0" destOrd="0" presId="urn:microsoft.com/office/officeart/2005/8/layout/hierarchy1"/>
+    <dgm:cxn modelId="{80868C36-8427-4F08-80C6-DB305EC1269D}" type="presParOf" srcId="{B8FC759E-C657-4720-A610-CDA7BC6E8EAD}" destId="{E30C574E-D744-4690-8195-292070538869}" srcOrd="0" destOrd="0" presId="urn:microsoft.com/office/officeart/2005/8/layout/hierarchy1"/>
+    <dgm:cxn modelId="{0C985A9A-BC3B-43A9-9E60-7EBE6E7C5937}" type="presParOf" srcId="{E30C574E-D744-4690-8195-292070538869}" destId="{83CDAD64-3F8F-4113-B971-085A020A75E7}" srcOrd="0" destOrd="0" presId="urn:microsoft.com/office/officeart/2005/8/layout/hierarchy1"/>
+    <dgm:cxn modelId="{B8FB3B8B-8021-44B2-8651-B1F97ABCAC2F}" type="presParOf" srcId="{83CDAD64-3F8F-4113-B971-085A020A75E7}" destId="{6E3B2DD7-3C0C-4207-8A49-C5FB7B99382C}" srcOrd="0" destOrd="0" presId="urn:microsoft.com/office/officeart/2005/8/layout/hierarchy1"/>
+    <dgm:cxn modelId="{BBFA7FC9-E5C1-4CCC-9925-104391056B80}" type="presParOf" srcId="{83CDAD64-3F8F-4113-B971-085A020A75E7}" destId="{D56772E9-6C6A-4A3B-B0F0-57AB5335FE51}" srcOrd="1" destOrd="0" presId="urn:microsoft.com/office/officeart/2005/8/layout/hierarchy1"/>
+    <dgm:cxn modelId="{D0F7FD69-E9B0-4241-90F9-73A25508DDE1}" type="presParOf" srcId="{E30C574E-D744-4690-8195-292070538869}" destId="{88E6D4FB-5518-47AD-95CA-97488C2355D5}" srcOrd="1" destOrd="0" presId="urn:microsoft.com/office/officeart/2005/8/layout/hierarchy1"/>
+    <dgm:cxn modelId="{60B28FF3-5E26-4E37-9EC4-575EED1214E8}" type="presParOf" srcId="{88E6D4FB-5518-47AD-95CA-97488C2355D5}" destId="{8EEAA34B-0AD3-4EE9-94A1-70CE13F95213}" srcOrd="0" destOrd="0" presId="urn:microsoft.com/office/officeart/2005/8/layout/hierarchy1"/>
+    <dgm:cxn modelId="{70F34655-85F7-4C59-AF1F-7B67463A1986}" type="presParOf" srcId="{88E6D4FB-5518-47AD-95CA-97488C2355D5}" destId="{6234F043-91D7-4072-8953-A2668BC10C1C}" srcOrd="1" destOrd="0" presId="urn:microsoft.com/office/officeart/2005/8/layout/hierarchy1"/>
+    <dgm:cxn modelId="{1A154CC7-FB10-495F-A3B8-B52521DB80E4}" type="presParOf" srcId="{6234F043-91D7-4072-8953-A2668BC10C1C}" destId="{1FDF8C7C-3626-470B-B526-28EC0C51C200}" srcOrd="0" destOrd="0" presId="urn:microsoft.com/office/officeart/2005/8/layout/hierarchy1"/>
+    <dgm:cxn modelId="{04D44AAC-E554-4DF3-9B0F-C41A1D87E5EE}" type="presParOf" srcId="{1FDF8C7C-3626-470B-B526-28EC0C51C200}" destId="{5FFC80DF-0F5F-48EA-9FF6-D78EB9B0F42D}" srcOrd="0" destOrd="0" presId="urn:microsoft.com/office/officeart/2005/8/layout/hierarchy1"/>
+    <dgm:cxn modelId="{85E9696E-599D-463F-85CC-044A46A23BBE}" type="presParOf" srcId="{1FDF8C7C-3626-470B-B526-28EC0C51C200}" destId="{CEAC9508-410C-4E0A-81B6-DD1F99D8664A}" srcOrd="1" destOrd="0" presId="urn:microsoft.com/office/officeart/2005/8/layout/hierarchy1"/>
+    <dgm:cxn modelId="{87B21F88-8024-4C9C-BDED-602A9AAC454E}" type="presParOf" srcId="{6234F043-91D7-4072-8953-A2668BC10C1C}" destId="{91C9C9A8-2FC3-40B4-B130-D770B40CC951}" srcOrd="1" destOrd="0" presId="urn:microsoft.com/office/officeart/2005/8/layout/hierarchy1"/>
+    <dgm:cxn modelId="{A6DB060E-3B1A-4148-B6F2-EFE33803AAC1}" type="presParOf" srcId="{91C9C9A8-2FC3-40B4-B130-D770B40CC951}" destId="{0DE864FE-3F18-4703-BC5D-BC6F362F9F92}" srcOrd="0" destOrd="0" presId="urn:microsoft.com/office/officeart/2005/8/layout/hierarchy1"/>
+    <dgm:cxn modelId="{03B36E24-D661-47BE-B6C8-A82A65208616}" type="presParOf" srcId="{91C9C9A8-2FC3-40B4-B130-D770B40CC951}" destId="{03AF84D7-E11F-4634-BCD3-FA125189C959}" srcOrd="1" destOrd="0" presId="urn:microsoft.com/office/officeart/2005/8/layout/hierarchy1"/>
+    <dgm:cxn modelId="{A1CCE5BC-857A-49C7-86FB-8B7CF1439A2F}" type="presParOf" srcId="{03AF84D7-E11F-4634-BCD3-FA125189C959}" destId="{735CEC12-E28F-4EDD-AF66-FB59906968C6}" srcOrd="0" destOrd="0" presId="urn:microsoft.com/office/officeart/2005/8/layout/hierarchy1"/>
+    <dgm:cxn modelId="{633190E9-BC50-42D4-9C26-FD4385207CEF}" type="presParOf" srcId="{735CEC12-E28F-4EDD-AF66-FB59906968C6}" destId="{BD84EFAE-9254-4D4A-B69C-401656468C36}" srcOrd="0" destOrd="0" presId="urn:microsoft.com/office/officeart/2005/8/layout/hierarchy1"/>
+    <dgm:cxn modelId="{17FB398C-92F8-4DB0-9290-1DE9DEAA5713}" type="presParOf" srcId="{735CEC12-E28F-4EDD-AF66-FB59906968C6}" destId="{E96415B9-46A8-42A3-BD67-E9349C2A15F0}" srcOrd="1" destOrd="0" presId="urn:microsoft.com/office/officeart/2005/8/layout/hierarchy1"/>
+    <dgm:cxn modelId="{2DB425DD-7C62-4E3C-80C6-33E8F98AC9D1}" type="presParOf" srcId="{03AF84D7-E11F-4634-BCD3-FA125189C959}" destId="{EA97CCDF-AA75-414B-9A31-2A11A94B4C94}" srcOrd="1" destOrd="0" presId="urn:microsoft.com/office/officeart/2005/8/layout/hierarchy1"/>
+    <dgm:cxn modelId="{5A497FC7-D405-4C54-A339-E52E7FB8A1EC}" type="presParOf" srcId="{91C9C9A8-2FC3-40B4-B130-D770B40CC951}" destId="{8914AFB0-5683-4766-AEEC-8EAEDEEFB02C}" srcOrd="2" destOrd="0" presId="urn:microsoft.com/office/officeart/2005/8/layout/hierarchy1"/>
+    <dgm:cxn modelId="{806B245F-D631-41C0-B101-40A1A1E9698C}" type="presParOf" srcId="{91C9C9A8-2FC3-40B4-B130-D770B40CC951}" destId="{FC74C4D0-DB6F-4823-8229-BBA3B8253E34}" srcOrd="3" destOrd="0" presId="urn:microsoft.com/office/officeart/2005/8/layout/hierarchy1"/>
+    <dgm:cxn modelId="{A2A03D1F-2CF2-42C1-B715-F228F1959AB4}" type="presParOf" srcId="{FC74C4D0-DB6F-4823-8229-BBA3B8253E34}" destId="{B841CA50-5144-40B0-8C96-B47A42480389}" srcOrd="0" destOrd="0" presId="urn:microsoft.com/office/officeart/2005/8/layout/hierarchy1"/>
+    <dgm:cxn modelId="{4D3EC7CF-3157-4131-B798-624823D6D06A}" type="presParOf" srcId="{B841CA50-5144-40B0-8C96-B47A42480389}" destId="{656F0A37-DD06-4F19-A32E-58FE244BBFDC}" srcOrd="0" destOrd="0" presId="urn:microsoft.com/office/officeart/2005/8/layout/hierarchy1"/>
+    <dgm:cxn modelId="{85F045A7-6D35-4A28-8475-DA9DB2461718}" type="presParOf" srcId="{B841CA50-5144-40B0-8C96-B47A42480389}" destId="{F576DDB7-3749-41C8-AE3F-7D76F6060AA4}" srcOrd="1" destOrd="0" presId="urn:microsoft.com/office/officeart/2005/8/layout/hierarchy1"/>
+    <dgm:cxn modelId="{6E6B4CDD-FEFE-4EA2-BDE3-44E5B3AF79B4}" type="presParOf" srcId="{FC74C4D0-DB6F-4823-8229-BBA3B8253E34}" destId="{652BE2AC-E856-4773-9E58-8720BA15DFF6}" srcOrd="1" destOrd="0" presId="urn:microsoft.com/office/officeart/2005/8/layout/hierarchy1"/>
+    <dgm:cxn modelId="{88915828-B554-4127-8652-B4E27A0E963A}" type="presParOf" srcId="{88E6D4FB-5518-47AD-95CA-97488C2355D5}" destId="{FB801793-1C5D-4604-97F5-7D4E584BB1A2}" srcOrd="2" destOrd="0" presId="urn:microsoft.com/office/officeart/2005/8/layout/hierarchy1"/>
+    <dgm:cxn modelId="{29ACDB41-F027-4A58-A2C8-4400AACDFF39}" type="presParOf" srcId="{88E6D4FB-5518-47AD-95CA-97488C2355D5}" destId="{A42997C0-17DF-47DD-84ED-C625626B2D7D}" srcOrd="3" destOrd="0" presId="urn:microsoft.com/office/officeart/2005/8/layout/hierarchy1"/>
+    <dgm:cxn modelId="{580CB96B-8B2C-4C48-8686-9C4C992E5443}" type="presParOf" srcId="{A42997C0-17DF-47DD-84ED-C625626B2D7D}" destId="{E4561855-7906-4BCD-8A1B-464C8D3EE7BA}" srcOrd="0" destOrd="0" presId="urn:microsoft.com/office/officeart/2005/8/layout/hierarchy1"/>
+    <dgm:cxn modelId="{1E3F62C7-BE73-405F-B2DF-A41B0E2E21C9}" type="presParOf" srcId="{E4561855-7906-4BCD-8A1B-464C8D3EE7BA}" destId="{9A17392E-5651-469A-B845-8BC85A034F30}" srcOrd="0" destOrd="0" presId="urn:microsoft.com/office/officeart/2005/8/layout/hierarchy1"/>
+    <dgm:cxn modelId="{9B399BC8-016B-4EF2-B7CA-18EB8025C89F}" type="presParOf" srcId="{E4561855-7906-4BCD-8A1B-464C8D3EE7BA}" destId="{9087AA1F-44E4-4155-B7EC-7323B7BAC1CA}" srcOrd="1" destOrd="0" presId="urn:microsoft.com/office/officeart/2005/8/layout/hierarchy1"/>
+    <dgm:cxn modelId="{CDD1E308-A686-409A-9E27-E1F8168536F3}" type="presParOf" srcId="{A42997C0-17DF-47DD-84ED-C625626B2D7D}" destId="{5B988A0C-87E3-459E-BC6F-A297E2D1E4F0}" srcOrd="1" destOrd="0" presId="urn:microsoft.com/office/officeart/2005/8/layout/hierarchy1"/>
+    <dgm:cxn modelId="{E8CC5947-BEDF-44FD-B0A2-51737D12D006}" type="presParOf" srcId="{88E6D4FB-5518-47AD-95CA-97488C2355D5}" destId="{44F6B24D-E228-488D-91C0-5A8180F9440C}" srcOrd="4" destOrd="0" presId="urn:microsoft.com/office/officeart/2005/8/layout/hierarchy1"/>
+    <dgm:cxn modelId="{7413476B-01BB-497E-9AB9-2570222ECEB1}" type="presParOf" srcId="{88E6D4FB-5518-47AD-95CA-97488C2355D5}" destId="{F198E9C7-7EE9-4992-A649-63A3967B9B94}" srcOrd="5" destOrd="0" presId="urn:microsoft.com/office/officeart/2005/8/layout/hierarchy1"/>
+    <dgm:cxn modelId="{3004E0E0-D41F-490C-843D-90D3013AC77C}" type="presParOf" srcId="{F198E9C7-7EE9-4992-A649-63A3967B9B94}" destId="{7942DDBB-CAEE-4485-9C3A-ABA6DB36FEFE}" srcOrd="0" destOrd="0" presId="urn:microsoft.com/office/officeart/2005/8/layout/hierarchy1"/>
+    <dgm:cxn modelId="{8C3FE2B4-0BD5-46FC-9DF6-A313753C8AC1}" type="presParOf" srcId="{7942DDBB-CAEE-4485-9C3A-ABA6DB36FEFE}" destId="{7FC226FE-2E47-4001-A779-43E1738C28A3}" srcOrd="0" destOrd="0" presId="urn:microsoft.com/office/officeart/2005/8/layout/hierarchy1"/>
+    <dgm:cxn modelId="{E03F5FFE-54EA-448B-B054-6B48AF1125A2}" type="presParOf" srcId="{7942DDBB-CAEE-4485-9C3A-ABA6DB36FEFE}" destId="{A727CE2A-0920-4E58-BB06-29FD7D280C8D}" srcOrd="1" destOrd="0" presId="urn:microsoft.com/office/officeart/2005/8/layout/hierarchy1"/>
+    <dgm:cxn modelId="{3BDF5058-DB43-4997-81F7-182331F980FD}" type="presParOf" srcId="{F198E9C7-7EE9-4992-A649-63A3967B9B94}" destId="{E4DF36CB-7324-41AB-B7B9-C5DE4D91FC3F}" srcOrd="1" destOrd="0" presId="urn:microsoft.com/office/officeart/2005/8/layout/hierarchy1"/>
   </dgm:cxnLst>
   <dgm:bg/>
   <dgm:whole/>
@@ -5041,7 +5071,7 @@
 </file>
 
 <file path=customXml/itemProps1.xml><?xml version="1.0" encoding="utf-8"?>
-<ds:datastoreItem xmlns:ds="http://schemas.openxmlformats.org/officeDocument/2006/customXml" ds:itemID="{CF03ADFF-81DE-4AF7-86F9-E6E5C407DC28}">
+<ds:datastoreItem xmlns:ds="http://schemas.openxmlformats.org/officeDocument/2006/customXml" ds:itemID="{FB35804B-F1BA-4B70-8773-B2BDE018CF4D}">
   <ds:schemaRefs>
     <ds:schemaRef ds:uri="http://schemas.openxmlformats.org/officeDocument/2006/bibliography"/>
   </ds:schemaRefs>

</xml_diff>